<commit_message>
add my hardware stuff
</commit_message>
<xml_diff>
--- a/Lab11Report.docx
+++ b/Lab11Report.docx
@@ -1,6 +1,6 @@
 
 <file path=word/document.xml><?xml version="1.0" encoding="utf-8"?>
-<w:document xmlns:wpc="http://schemas.microsoft.com/office/word/2010/wordprocessingCanvas" xmlns:cx="http://schemas.microsoft.com/office/drawing/2014/chartex" xmlns:cx1="http://schemas.microsoft.com/office/drawing/2015/9/8/chartex" xmlns:cx2="http://schemas.microsoft.com/office/drawing/2015/10/21/chartex" xmlns:cx3="http://schemas.microsoft.com/office/drawing/2016/5/9/chartex" xmlns:cx4="http://schemas.microsoft.com/office/drawing/2016/5/10/chartex" xmlns:cx5="http://schemas.microsoft.com/office/drawing/2016/5/11/chartex" xmlns:cx6="http://schemas.microsoft.com/office/drawing/2016/5/12/chartex" xmlns:cx7="http://schemas.microsoft.com/office/drawing/2016/5/13/chartex" xmlns:cx8="http://schemas.microsoft.com/office/drawing/2016/5/14/chartex" xmlns:mc="http://schemas.openxmlformats.org/markup-compatibility/2006" xmlns:aink="http://schemas.microsoft.com/office/drawing/2016/ink" xmlns:am3d="http://schemas.microsoft.com/office/drawing/2017/model3d" xmlns:o="urn:schemas-microsoft-com:office:office" xmlns:oel="http://schemas.microsoft.com/office/2019/extlst" xmlns:r="http://schemas.openxmlformats.org/officeDocument/2006/relationships" xmlns:m="http://schemas.openxmlformats.org/officeDocument/2006/math" xmlns:v="urn:schemas-microsoft-com:vml" xmlns:wp14="http://schemas.microsoft.com/office/word/2010/wordprocessingDrawing" xmlns:wp="http://schemas.openxmlformats.org/drawingml/2006/wordprocessingDrawing" xmlns:w10="urn:schemas-microsoft-com:office:word" xmlns:w="http://schemas.openxmlformats.org/wordprocessingml/2006/main" xmlns:w14="http://schemas.microsoft.com/office/word/2010/wordml" xmlns:w15="http://schemas.microsoft.com/office/word/2012/wordml" xmlns:w16cex="http://schemas.microsoft.com/office/word/2018/wordml/cex" xmlns:w16cid="http://schemas.microsoft.com/office/word/2016/wordml/cid" xmlns:w16="http://schemas.microsoft.com/office/word/2018/wordml" xmlns:w16sdtdh="http://schemas.microsoft.com/office/word/2020/wordml/sdtdatahash" xmlns:w16se="http://schemas.microsoft.com/office/word/2015/wordml/symex" xmlns:wpg="http://schemas.microsoft.com/office/word/2010/wordprocessingGroup" xmlns:wpi="http://schemas.microsoft.com/office/word/2010/wordprocessingInk" xmlns:wne="http://schemas.microsoft.com/office/word/2006/wordml" xmlns:wps="http://schemas.microsoft.com/office/word/2010/wordprocessingShape" mc:Ignorable="w14 w15 w16se w16cid w16 w16cex w16sdtdh wp14">
+<w:document xmlns:wpc="http://schemas.microsoft.com/office/word/2010/wordprocessingCanvas" xmlns:cx="http://schemas.microsoft.com/office/drawing/2014/chartex" xmlns:cx1="http://schemas.microsoft.com/office/drawing/2015/9/8/chartex" xmlns:cx2="http://schemas.microsoft.com/office/drawing/2015/10/21/chartex" xmlns:cx3="http://schemas.microsoft.com/office/drawing/2016/5/9/chartex" xmlns:cx4="http://schemas.microsoft.com/office/drawing/2016/5/10/chartex" xmlns:cx5="http://schemas.microsoft.com/office/drawing/2016/5/11/chartex" xmlns:cx6="http://schemas.microsoft.com/office/drawing/2016/5/12/chartex" xmlns:cx7="http://schemas.microsoft.com/office/drawing/2016/5/13/chartex" xmlns:cx8="http://schemas.microsoft.com/office/drawing/2016/5/14/chartex" xmlns:mc="http://schemas.openxmlformats.org/markup-compatibility/2006" xmlns:aink="http://schemas.microsoft.com/office/drawing/2016/ink" xmlns:am3d="http://schemas.microsoft.com/office/drawing/2017/model3d" xmlns:o="urn:schemas-microsoft-com:office:office" xmlns:oel="http://schemas.microsoft.com/office/2019/extlst" xmlns:r="http://schemas.openxmlformats.org/officeDocument/2006/relationships" xmlns:m="http://schemas.openxmlformats.org/officeDocument/2006/math" xmlns:v="urn:schemas-microsoft-com:vml" xmlns:wp14="http://schemas.microsoft.com/office/word/2010/wordprocessingDrawing" xmlns:wp="http://schemas.openxmlformats.org/drawingml/2006/wordprocessingDrawing" xmlns:w10="urn:schemas-microsoft-com:office:word" xmlns:w="http://schemas.openxmlformats.org/wordprocessingml/2006/main" xmlns:w14="http://schemas.microsoft.com/office/word/2010/wordml" xmlns:w15="http://schemas.microsoft.com/office/word/2012/wordml" xmlns:w16cex="http://schemas.microsoft.com/office/word/2018/wordml/cex" xmlns:w16cid="http://schemas.microsoft.com/office/word/2016/wordml/cid" xmlns:w16="http://schemas.microsoft.com/office/word/2018/wordml" xmlns:w16du="http://schemas.microsoft.com/office/word/2023/wordml/word16du" xmlns:w16sdtdh="http://schemas.microsoft.com/office/word/2020/wordml/sdtdatahash" xmlns:w16se="http://schemas.microsoft.com/office/word/2015/wordml/symex" xmlns:wpg="http://schemas.microsoft.com/office/word/2010/wordprocessingGroup" xmlns:wpi="http://schemas.microsoft.com/office/word/2010/wordprocessingInk" xmlns:wne="http://schemas.microsoft.com/office/word/2006/wordml" xmlns:wps="http://schemas.microsoft.com/office/word/2010/wordprocessingShape" mc:Ignorable="w14 w15 w16se w16cid w16 w16cex w16sdtdh w16du wp14">
   <w:body>
     <w:p>
       <w:pPr>
@@ -40,7 +40,7 @@
           <w:szCs w:val="24"/>
           <w:u w:val="single"/>
         </w:rPr>
-        <w:t>__Replace with your name(s)____</w:t>
+        <w:t>Calvin Heischman &amp; Gabriel Moore</w:t>
       </w:r>
     </w:p>
     <w:p>
@@ -94,7 +94,7 @@
           <w:szCs w:val="24"/>
           <w:u w:val="single"/>
         </w:rPr>
-        <w:t>__Replace with your EID(s)_____</w:t>
+        <w:t>CJH4858 &amp; GAM3769</w:t>
       </w:r>
     </w:p>
     <w:p>
@@ -270,6 +270,29 @@
       <w:pPr>
         <w:pStyle w:val="PlainText"/>
         <w:spacing w:line="264" w:lineRule="auto"/>
+        <w:ind w:left="720"/>
+        <w:jc w:val="both"/>
+        <w:rPr>
+          <w:rFonts w:ascii="Times New Roman" w:eastAsia="Times New Roman" w:hAnsi="Times New Roman"/>
+          <w:color w:val="FF0000"/>
+          <w:sz w:val="24"/>
+          <w:szCs w:val="24"/>
+        </w:rPr>
+      </w:pPr>
+      <w:r>
+        <w:rPr>
+          <w:rFonts w:ascii="Times New Roman" w:eastAsia="Times New Roman" w:hAnsi="Times New Roman"/>
+          <w:color w:val="FF0000"/>
+          <w:sz w:val="24"/>
+          <w:szCs w:val="24"/>
+        </w:rPr>
+        <w:t>This lab aims to build, test, and validate an embedded system. We created a gaming controller that is HID compliant thus allowing us to use it universally across several systems.</w:t>
+      </w:r>
+    </w:p>
+    <w:p>
+      <w:pPr>
+        <w:pStyle w:val="PlainText"/>
+        <w:spacing w:line="264" w:lineRule="auto"/>
         <w:jc w:val="both"/>
         <w:rPr>
           <w:rFonts w:ascii="Times New Roman" w:eastAsia="Times New Roman" w:hAnsi="Times New Roman"/>
@@ -448,7 +471,25 @@
           <w:sz w:val="24"/>
           <w:szCs w:val="24"/>
         </w:rPr>
-        <w:t xml:space="preserve">(Yes/No): </w:t>
+        <w:t>(</w:t>
+      </w:r>
+      <w:r>
+        <w:rPr>
+          <w:rFonts w:ascii="Times New Roman" w:eastAsia="Times New Roman" w:hAnsi="Times New Roman"/>
+          <w:color w:val="FF0000"/>
+          <w:sz w:val="24"/>
+          <w:szCs w:val="24"/>
+        </w:rPr>
+        <w:t>Yes</w:t>
+      </w:r>
+      <w:r>
+        <w:rPr>
+          <w:rFonts w:ascii="Times New Roman" w:eastAsia="Times New Roman" w:hAnsi="Times New Roman"/>
+          <w:color w:val="000000"/>
+          <w:sz w:val="24"/>
+          <w:szCs w:val="24"/>
+        </w:rPr>
+        <w:t xml:space="preserve">/No): </w:t>
       </w:r>
     </w:p>
     <w:p>
@@ -692,6 +733,68 @@
           <w:szCs w:val="24"/>
         </w:rPr>
         <w:t>Deliverable 3: Hardware Tests</w:t>
+      </w:r>
+    </w:p>
+    <w:p>
+      <w:pPr>
+        <w:pStyle w:val="ListParagraph"/>
+        <w:spacing w:line="264" w:lineRule="auto"/>
+        <w:contextualSpacing w:val="0"/>
+        <w:jc w:val="both"/>
+        <w:rPr>
+          <w:rFonts w:ascii="Times New Roman" w:hAnsi="Times New Roman"/>
+          <w:color w:val="FF0000"/>
+          <w:szCs w:val="24"/>
+        </w:rPr>
+      </w:pPr>
+      <w:r>
+        <w:rPr>
+          <w:rFonts w:ascii="Times New Roman" w:hAnsi="Times New Roman"/>
+          <w:color w:val="FF0000"/>
+          <w:sz w:val="24"/>
+          <w:szCs w:val="24"/>
+        </w:rPr>
+        <w:t xml:space="preserve">Measured the current through several components to ensure they drew the right amount of power. Also checked for continuity throughout the systems to ensure that the current wasn’t being shorted anywhere in our circuit. Had components, like an LED that were used to </w:t>
+      </w:r>
+      <w:proofErr w:type="gramStart"/>
+      <w:r>
+        <w:rPr>
+          <w:rFonts w:ascii="Times New Roman" w:hAnsi="Times New Roman"/>
+          <w:color w:val="FF0000"/>
+          <w:sz w:val="24"/>
+          <w:szCs w:val="24"/>
+        </w:rPr>
+        <w:t>quickly  see</w:t>
+      </w:r>
+      <w:proofErr w:type="gramEnd"/>
+      <w:r>
+        <w:rPr>
+          <w:rFonts w:ascii="Times New Roman" w:hAnsi="Times New Roman"/>
+          <w:color w:val="FF0000"/>
+          <w:sz w:val="24"/>
+          <w:szCs w:val="24"/>
+        </w:rPr>
+        <w:t xml:space="preserve"> if the board </w:t>
+      </w:r>
+      <w:proofErr w:type="gramStart"/>
+      <w:r>
+        <w:rPr>
+          <w:rFonts w:ascii="Times New Roman" w:hAnsi="Times New Roman"/>
+          <w:color w:val="FF0000"/>
+          <w:sz w:val="24"/>
+          <w:szCs w:val="24"/>
+        </w:rPr>
+        <w:t>is</w:t>
+      </w:r>
+      <w:proofErr w:type="gramEnd"/>
+      <w:r>
+        <w:rPr>
+          <w:rFonts w:ascii="Times New Roman" w:hAnsi="Times New Roman"/>
+          <w:color w:val="FF0000"/>
+          <w:sz w:val="24"/>
+          <w:szCs w:val="24"/>
+        </w:rPr>
+        <w:t xml:space="preserve"> being powered and if it had enough power to operate correctly.</w:t>
       </w:r>
     </w:p>
     <w:p>
@@ -892,7 +995,7 @@
 </file>
 
 <file path=word/endnotes.xml><?xml version="1.0" encoding="utf-8"?>
-<w:endnotes xmlns:wpc="http://schemas.microsoft.com/office/word/2010/wordprocessingCanvas" xmlns:cx="http://schemas.microsoft.com/office/drawing/2014/chartex" xmlns:cx1="http://schemas.microsoft.com/office/drawing/2015/9/8/chartex" xmlns:cx2="http://schemas.microsoft.com/office/drawing/2015/10/21/chartex" xmlns:cx3="http://schemas.microsoft.com/office/drawing/2016/5/9/chartex" xmlns:cx4="http://schemas.microsoft.com/office/drawing/2016/5/10/chartex" xmlns:cx5="http://schemas.microsoft.com/office/drawing/2016/5/11/chartex" xmlns:cx6="http://schemas.microsoft.com/office/drawing/2016/5/12/chartex" xmlns:cx7="http://schemas.microsoft.com/office/drawing/2016/5/13/chartex" xmlns:cx8="http://schemas.microsoft.com/office/drawing/2016/5/14/chartex" xmlns:mc="http://schemas.openxmlformats.org/markup-compatibility/2006" xmlns:aink="http://schemas.microsoft.com/office/drawing/2016/ink" xmlns:am3d="http://schemas.microsoft.com/office/drawing/2017/model3d" xmlns:o="urn:schemas-microsoft-com:office:office" xmlns:oel="http://schemas.microsoft.com/office/2019/extlst" xmlns:r="http://schemas.openxmlformats.org/officeDocument/2006/relationships" xmlns:m="http://schemas.openxmlformats.org/officeDocument/2006/math" xmlns:v="urn:schemas-microsoft-com:vml" xmlns:wp14="http://schemas.microsoft.com/office/word/2010/wordprocessingDrawing" xmlns:wp="http://schemas.openxmlformats.org/drawingml/2006/wordprocessingDrawing" xmlns:w10="urn:schemas-microsoft-com:office:word" xmlns:w="http://schemas.openxmlformats.org/wordprocessingml/2006/main" xmlns:w14="http://schemas.microsoft.com/office/word/2010/wordml" xmlns:w15="http://schemas.microsoft.com/office/word/2012/wordml" xmlns:w16cex="http://schemas.microsoft.com/office/word/2018/wordml/cex" xmlns:w16cid="http://schemas.microsoft.com/office/word/2016/wordml/cid" xmlns:w16="http://schemas.microsoft.com/office/word/2018/wordml" xmlns:w16sdtdh="http://schemas.microsoft.com/office/word/2020/wordml/sdtdatahash" xmlns:w16se="http://schemas.microsoft.com/office/word/2015/wordml/symex" xmlns:wpg="http://schemas.microsoft.com/office/word/2010/wordprocessingGroup" xmlns:wpi="http://schemas.microsoft.com/office/word/2010/wordprocessingInk" xmlns:wne="http://schemas.microsoft.com/office/word/2006/wordml" xmlns:wps="http://schemas.microsoft.com/office/word/2010/wordprocessingShape" mc:Ignorable="w14 w15 w16se w16cid w16 w16cex w16sdtdh wp14">
+<w:endnotes xmlns:wpc="http://schemas.microsoft.com/office/word/2010/wordprocessingCanvas" xmlns:cx="http://schemas.microsoft.com/office/drawing/2014/chartex" xmlns:cx1="http://schemas.microsoft.com/office/drawing/2015/9/8/chartex" xmlns:cx2="http://schemas.microsoft.com/office/drawing/2015/10/21/chartex" xmlns:cx3="http://schemas.microsoft.com/office/drawing/2016/5/9/chartex" xmlns:cx4="http://schemas.microsoft.com/office/drawing/2016/5/10/chartex" xmlns:cx5="http://schemas.microsoft.com/office/drawing/2016/5/11/chartex" xmlns:cx6="http://schemas.microsoft.com/office/drawing/2016/5/12/chartex" xmlns:cx7="http://schemas.microsoft.com/office/drawing/2016/5/13/chartex" xmlns:cx8="http://schemas.microsoft.com/office/drawing/2016/5/14/chartex" xmlns:mc="http://schemas.openxmlformats.org/markup-compatibility/2006" xmlns:aink="http://schemas.microsoft.com/office/drawing/2016/ink" xmlns:am3d="http://schemas.microsoft.com/office/drawing/2017/model3d" xmlns:o="urn:schemas-microsoft-com:office:office" xmlns:oel="http://schemas.microsoft.com/office/2019/extlst" xmlns:r="http://schemas.openxmlformats.org/officeDocument/2006/relationships" xmlns:m="http://schemas.openxmlformats.org/officeDocument/2006/math" xmlns:v="urn:schemas-microsoft-com:vml" xmlns:wp14="http://schemas.microsoft.com/office/word/2010/wordprocessingDrawing" xmlns:wp="http://schemas.openxmlformats.org/drawingml/2006/wordprocessingDrawing" xmlns:w10="urn:schemas-microsoft-com:office:word" xmlns:w="http://schemas.openxmlformats.org/wordprocessingml/2006/main" xmlns:w14="http://schemas.microsoft.com/office/word/2010/wordml" xmlns:w15="http://schemas.microsoft.com/office/word/2012/wordml" xmlns:w16cex="http://schemas.microsoft.com/office/word/2018/wordml/cex" xmlns:w16cid="http://schemas.microsoft.com/office/word/2016/wordml/cid" xmlns:w16="http://schemas.microsoft.com/office/word/2018/wordml" xmlns:w16du="http://schemas.microsoft.com/office/word/2023/wordml/word16du" xmlns:w16sdtdh="http://schemas.microsoft.com/office/word/2020/wordml/sdtdatahash" xmlns:w16se="http://schemas.microsoft.com/office/word/2015/wordml/symex" xmlns:wpg="http://schemas.microsoft.com/office/word/2010/wordprocessingGroup" xmlns:wpi="http://schemas.microsoft.com/office/word/2010/wordprocessingInk" xmlns:wne="http://schemas.microsoft.com/office/word/2006/wordml" xmlns:wps="http://schemas.microsoft.com/office/word/2010/wordprocessingShape" mc:Ignorable="w14 w15 w16se w16cid w16 w16cex w16sdtdh w16du wp14">
   <w:endnote w:type="separator" w:id="-1">
     <w:p>
       <w:r>
@@ -911,7 +1014,7 @@
 </file>
 
 <file path=word/footnotes.xml><?xml version="1.0" encoding="utf-8"?>
-<w:footnotes xmlns:wpc="http://schemas.microsoft.com/office/word/2010/wordprocessingCanvas" xmlns:cx="http://schemas.microsoft.com/office/drawing/2014/chartex" xmlns:cx1="http://schemas.microsoft.com/office/drawing/2015/9/8/chartex" xmlns:cx2="http://schemas.microsoft.com/office/drawing/2015/10/21/chartex" xmlns:cx3="http://schemas.microsoft.com/office/drawing/2016/5/9/chartex" xmlns:cx4="http://schemas.microsoft.com/office/drawing/2016/5/10/chartex" xmlns:cx5="http://schemas.microsoft.com/office/drawing/2016/5/11/chartex" xmlns:cx6="http://schemas.microsoft.com/office/drawing/2016/5/12/chartex" xmlns:cx7="http://schemas.microsoft.com/office/drawing/2016/5/13/chartex" xmlns:cx8="http://schemas.microsoft.com/office/drawing/2016/5/14/chartex" xmlns:mc="http://schemas.openxmlformats.org/markup-compatibility/2006" xmlns:aink="http://schemas.microsoft.com/office/drawing/2016/ink" xmlns:am3d="http://schemas.microsoft.com/office/drawing/2017/model3d" xmlns:o="urn:schemas-microsoft-com:office:office" xmlns:oel="http://schemas.microsoft.com/office/2019/extlst" xmlns:r="http://schemas.openxmlformats.org/officeDocument/2006/relationships" xmlns:m="http://schemas.openxmlformats.org/officeDocument/2006/math" xmlns:v="urn:schemas-microsoft-com:vml" xmlns:wp14="http://schemas.microsoft.com/office/word/2010/wordprocessingDrawing" xmlns:wp="http://schemas.openxmlformats.org/drawingml/2006/wordprocessingDrawing" xmlns:w10="urn:schemas-microsoft-com:office:word" xmlns:w="http://schemas.openxmlformats.org/wordprocessingml/2006/main" xmlns:w14="http://schemas.microsoft.com/office/word/2010/wordml" xmlns:w15="http://schemas.microsoft.com/office/word/2012/wordml" xmlns:w16cex="http://schemas.microsoft.com/office/word/2018/wordml/cex" xmlns:w16cid="http://schemas.microsoft.com/office/word/2016/wordml/cid" xmlns:w16="http://schemas.microsoft.com/office/word/2018/wordml" xmlns:w16sdtdh="http://schemas.microsoft.com/office/word/2020/wordml/sdtdatahash" xmlns:w16se="http://schemas.microsoft.com/office/word/2015/wordml/symex" xmlns:wpg="http://schemas.microsoft.com/office/word/2010/wordprocessingGroup" xmlns:wpi="http://schemas.microsoft.com/office/word/2010/wordprocessingInk" xmlns:wne="http://schemas.microsoft.com/office/word/2006/wordml" xmlns:wps="http://schemas.microsoft.com/office/word/2010/wordprocessingShape" mc:Ignorable="w14 w15 w16se w16cid w16 w16cex w16sdtdh wp14">
+<w:footnotes xmlns:wpc="http://schemas.microsoft.com/office/word/2010/wordprocessingCanvas" xmlns:cx="http://schemas.microsoft.com/office/drawing/2014/chartex" xmlns:cx1="http://schemas.microsoft.com/office/drawing/2015/9/8/chartex" xmlns:cx2="http://schemas.microsoft.com/office/drawing/2015/10/21/chartex" xmlns:cx3="http://schemas.microsoft.com/office/drawing/2016/5/9/chartex" xmlns:cx4="http://schemas.microsoft.com/office/drawing/2016/5/10/chartex" xmlns:cx5="http://schemas.microsoft.com/office/drawing/2016/5/11/chartex" xmlns:cx6="http://schemas.microsoft.com/office/drawing/2016/5/12/chartex" xmlns:cx7="http://schemas.microsoft.com/office/drawing/2016/5/13/chartex" xmlns:cx8="http://schemas.microsoft.com/office/drawing/2016/5/14/chartex" xmlns:mc="http://schemas.openxmlformats.org/markup-compatibility/2006" xmlns:aink="http://schemas.microsoft.com/office/drawing/2016/ink" xmlns:am3d="http://schemas.microsoft.com/office/drawing/2017/model3d" xmlns:o="urn:schemas-microsoft-com:office:office" xmlns:oel="http://schemas.microsoft.com/office/2019/extlst" xmlns:r="http://schemas.openxmlformats.org/officeDocument/2006/relationships" xmlns:m="http://schemas.openxmlformats.org/officeDocument/2006/math" xmlns:v="urn:schemas-microsoft-com:vml" xmlns:wp14="http://schemas.microsoft.com/office/word/2010/wordprocessingDrawing" xmlns:wp="http://schemas.openxmlformats.org/drawingml/2006/wordprocessingDrawing" xmlns:w10="urn:schemas-microsoft-com:office:word" xmlns:w="http://schemas.openxmlformats.org/wordprocessingml/2006/main" xmlns:w14="http://schemas.microsoft.com/office/word/2010/wordml" xmlns:w15="http://schemas.microsoft.com/office/word/2012/wordml" xmlns:w16cex="http://schemas.microsoft.com/office/word/2018/wordml/cex" xmlns:w16cid="http://schemas.microsoft.com/office/word/2016/wordml/cid" xmlns:w16="http://schemas.microsoft.com/office/word/2018/wordml" xmlns:w16du="http://schemas.microsoft.com/office/word/2023/wordml/word16du" xmlns:w16sdtdh="http://schemas.microsoft.com/office/word/2020/wordml/sdtdatahash" xmlns:w16se="http://schemas.microsoft.com/office/word/2015/wordml/symex" xmlns:wpg="http://schemas.microsoft.com/office/word/2010/wordprocessingGroup" xmlns:wpi="http://schemas.microsoft.com/office/word/2010/wordprocessingInk" xmlns:wne="http://schemas.microsoft.com/office/word/2006/wordml" xmlns:wps="http://schemas.microsoft.com/office/word/2010/wordprocessingShape" mc:Ignorable="w14 w15 w16se w16cid w16 w16cex w16sdtdh w16du wp14">
   <w:footnote w:type="separator" w:id="-1">
     <w:p>
       <w:r>
@@ -930,7 +1033,7 @@
 </file>
 
 <file path=word/header1.xml><?xml version="1.0" encoding="utf-8"?>
-<w:hdr xmlns:wpc="http://schemas.microsoft.com/office/word/2010/wordprocessingCanvas" xmlns:cx="http://schemas.microsoft.com/office/drawing/2014/chartex" xmlns:cx1="http://schemas.microsoft.com/office/drawing/2015/9/8/chartex" xmlns:cx2="http://schemas.microsoft.com/office/drawing/2015/10/21/chartex" xmlns:cx3="http://schemas.microsoft.com/office/drawing/2016/5/9/chartex" xmlns:cx4="http://schemas.microsoft.com/office/drawing/2016/5/10/chartex" xmlns:cx5="http://schemas.microsoft.com/office/drawing/2016/5/11/chartex" xmlns:cx6="http://schemas.microsoft.com/office/drawing/2016/5/12/chartex" xmlns:cx7="http://schemas.microsoft.com/office/drawing/2016/5/13/chartex" xmlns:cx8="http://schemas.microsoft.com/office/drawing/2016/5/14/chartex" xmlns:mc="http://schemas.openxmlformats.org/markup-compatibility/2006" xmlns:aink="http://schemas.microsoft.com/office/drawing/2016/ink" xmlns:am3d="http://schemas.microsoft.com/office/drawing/2017/model3d" xmlns:o="urn:schemas-microsoft-com:office:office" xmlns:oel="http://schemas.microsoft.com/office/2019/extlst" xmlns:r="http://schemas.openxmlformats.org/officeDocument/2006/relationships" xmlns:m="http://schemas.openxmlformats.org/officeDocument/2006/math" xmlns:v="urn:schemas-microsoft-com:vml" xmlns:wp14="http://schemas.microsoft.com/office/word/2010/wordprocessingDrawing" xmlns:wp="http://schemas.openxmlformats.org/drawingml/2006/wordprocessingDrawing" xmlns:w10="urn:schemas-microsoft-com:office:word" xmlns:w="http://schemas.openxmlformats.org/wordprocessingml/2006/main" xmlns:w14="http://schemas.microsoft.com/office/word/2010/wordml" xmlns:w15="http://schemas.microsoft.com/office/word/2012/wordml" xmlns:w16cex="http://schemas.microsoft.com/office/word/2018/wordml/cex" xmlns:w16cid="http://schemas.microsoft.com/office/word/2016/wordml/cid" xmlns:w16="http://schemas.microsoft.com/office/word/2018/wordml" xmlns:w16sdtdh="http://schemas.microsoft.com/office/word/2020/wordml/sdtdatahash" xmlns:w16se="http://schemas.microsoft.com/office/word/2015/wordml/symex" xmlns:wpg="http://schemas.microsoft.com/office/word/2010/wordprocessingGroup" xmlns:wpi="http://schemas.microsoft.com/office/word/2010/wordprocessingInk" xmlns:wne="http://schemas.microsoft.com/office/word/2006/wordml" xmlns:wps="http://schemas.microsoft.com/office/word/2010/wordprocessingShape" mc:Ignorable="w14 w15 w16se w16cid w16 w16cex w16sdtdh wp14">
+<w:hdr xmlns:wpc="http://schemas.microsoft.com/office/word/2010/wordprocessingCanvas" xmlns:cx="http://schemas.microsoft.com/office/drawing/2014/chartex" xmlns:cx1="http://schemas.microsoft.com/office/drawing/2015/9/8/chartex" xmlns:cx2="http://schemas.microsoft.com/office/drawing/2015/10/21/chartex" xmlns:cx3="http://schemas.microsoft.com/office/drawing/2016/5/9/chartex" xmlns:cx4="http://schemas.microsoft.com/office/drawing/2016/5/10/chartex" xmlns:cx5="http://schemas.microsoft.com/office/drawing/2016/5/11/chartex" xmlns:cx6="http://schemas.microsoft.com/office/drawing/2016/5/12/chartex" xmlns:cx7="http://schemas.microsoft.com/office/drawing/2016/5/13/chartex" xmlns:cx8="http://schemas.microsoft.com/office/drawing/2016/5/14/chartex" xmlns:mc="http://schemas.openxmlformats.org/markup-compatibility/2006" xmlns:aink="http://schemas.microsoft.com/office/drawing/2016/ink" xmlns:am3d="http://schemas.microsoft.com/office/drawing/2017/model3d" xmlns:o="urn:schemas-microsoft-com:office:office" xmlns:oel="http://schemas.microsoft.com/office/2019/extlst" xmlns:r="http://schemas.openxmlformats.org/officeDocument/2006/relationships" xmlns:m="http://schemas.openxmlformats.org/officeDocument/2006/math" xmlns:v="urn:schemas-microsoft-com:vml" xmlns:wp14="http://schemas.microsoft.com/office/word/2010/wordprocessingDrawing" xmlns:wp="http://schemas.openxmlformats.org/drawingml/2006/wordprocessingDrawing" xmlns:w10="urn:schemas-microsoft-com:office:word" xmlns:w="http://schemas.openxmlformats.org/wordprocessingml/2006/main" xmlns:w14="http://schemas.microsoft.com/office/word/2010/wordml" xmlns:w15="http://schemas.microsoft.com/office/word/2012/wordml" xmlns:w16cex="http://schemas.microsoft.com/office/word/2018/wordml/cex" xmlns:w16cid="http://schemas.microsoft.com/office/word/2016/wordml/cid" xmlns:w16="http://schemas.microsoft.com/office/word/2018/wordml" xmlns:w16du="http://schemas.microsoft.com/office/word/2023/wordml/word16du" xmlns:w16sdtdh="http://schemas.microsoft.com/office/word/2020/wordml/sdtdatahash" xmlns:w16se="http://schemas.microsoft.com/office/word/2015/wordml/symex" xmlns:wpg="http://schemas.microsoft.com/office/word/2010/wordprocessingGroup" xmlns:wpi="http://schemas.microsoft.com/office/word/2010/wordprocessingInk" xmlns:wne="http://schemas.microsoft.com/office/word/2006/wordml" xmlns:wps="http://schemas.microsoft.com/office/word/2010/wordprocessingShape" mc:Ignorable="w14 w15 w16se w16cid w16 w16cex w16sdtdh w16du wp14">
   <w:p>
     <w:pPr>
       <w:pStyle w:val="Header"/>
@@ -949,7 +1052,7 @@
 </file>
 
 <file path=word/numbering.xml><?xml version="1.0" encoding="utf-8"?>
-<w:numbering xmlns:wpc="http://schemas.microsoft.com/office/word/2010/wordprocessingCanvas" xmlns:cx="http://schemas.microsoft.com/office/drawing/2014/chartex" xmlns:cx1="http://schemas.microsoft.com/office/drawing/2015/9/8/chartex" xmlns:cx2="http://schemas.microsoft.com/office/drawing/2015/10/21/chartex" xmlns:cx3="http://schemas.microsoft.com/office/drawing/2016/5/9/chartex" xmlns:cx4="http://schemas.microsoft.com/office/drawing/2016/5/10/chartex" xmlns:cx5="http://schemas.microsoft.com/office/drawing/2016/5/11/chartex" xmlns:cx6="http://schemas.microsoft.com/office/drawing/2016/5/12/chartex" xmlns:cx7="http://schemas.microsoft.com/office/drawing/2016/5/13/chartex" xmlns:cx8="http://schemas.microsoft.com/office/drawing/2016/5/14/chartex" xmlns:mc="http://schemas.openxmlformats.org/markup-compatibility/2006" xmlns:aink="http://schemas.microsoft.com/office/drawing/2016/ink" xmlns:am3d="http://schemas.microsoft.com/office/drawing/2017/model3d" xmlns:o="urn:schemas-microsoft-com:office:office" xmlns:oel="http://schemas.microsoft.com/office/2019/extlst" xmlns:r="http://schemas.openxmlformats.org/officeDocument/2006/relationships" xmlns:m="http://schemas.openxmlformats.org/officeDocument/2006/math" xmlns:v="urn:schemas-microsoft-com:vml" xmlns:wp14="http://schemas.microsoft.com/office/word/2010/wordprocessingDrawing" xmlns:wp="http://schemas.openxmlformats.org/drawingml/2006/wordprocessingDrawing" xmlns:w10="urn:schemas-microsoft-com:office:word" xmlns:w="http://schemas.openxmlformats.org/wordprocessingml/2006/main" xmlns:w14="http://schemas.microsoft.com/office/word/2010/wordml" xmlns:w15="http://schemas.microsoft.com/office/word/2012/wordml" xmlns:w16cex="http://schemas.microsoft.com/office/word/2018/wordml/cex" xmlns:w16cid="http://schemas.microsoft.com/office/word/2016/wordml/cid" xmlns:w16="http://schemas.microsoft.com/office/word/2018/wordml" xmlns:w16sdtdh="http://schemas.microsoft.com/office/word/2020/wordml/sdtdatahash" xmlns:w16se="http://schemas.microsoft.com/office/word/2015/wordml/symex" xmlns:wpg="http://schemas.microsoft.com/office/word/2010/wordprocessingGroup" xmlns:wpi="http://schemas.microsoft.com/office/word/2010/wordprocessingInk" xmlns:wne="http://schemas.microsoft.com/office/word/2006/wordml" xmlns:wps="http://schemas.microsoft.com/office/word/2010/wordprocessingShape" mc:Ignorable="w14 w15 w16se w16cid w16 w16cex w16sdtdh wp14">
+<w:numbering xmlns:wpc="http://schemas.microsoft.com/office/word/2010/wordprocessingCanvas" xmlns:cx="http://schemas.microsoft.com/office/drawing/2014/chartex" xmlns:cx1="http://schemas.microsoft.com/office/drawing/2015/9/8/chartex" xmlns:cx2="http://schemas.microsoft.com/office/drawing/2015/10/21/chartex" xmlns:cx3="http://schemas.microsoft.com/office/drawing/2016/5/9/chartex" xmlns:cx4="http://schemas.microsoft.com/office/drawing/2016/5/10/chartex" xmlns:cx5="http://schemas.microsoft.com/office/drawing/2016/5/11/chartex" xmlns:cx6="http://schemas.microsoft.com/office/drawing/2016/5/12/chartex" xmlns:cx7="http://schemas.microsoft.com/office/drawing/2016/5/13/chartex" xmlns:cx8="http://schemas.microsoft.com/office/drawing/2016/5/14/chartex" xmlns:mc="http://schemas.openxmlformats.org/markup-compatibility/2006" xmlns:aink="http://schemas.microsoft.com/office/drawing/2016/ink" xmlns:am3d="http://schemas.microsoft.com/office/drawing/2017/model3d" xmlns:o="urn:schemas-microsoft-com:office:office" xmlns:oel="http://schemas.microsoft.com/office/2019/extlst" xmlns:r="http://schemas.openxmlformats.org/officeDocument/2006/relationships" xmlns:m="http://schemas.openxmlformats.org/officeDocument/2006/math" xmlns:v="urn:schemas-microsoft-com:vml" xmlns:wp14="http://schemas.microsoft.com/office/word/2010/wordprocessingDrawing" xmlns:wp="http://schemas.openxmlformats.org/drawingml/2006/wordprocessingDrawing" xmlns:w10="urn:schemas-microsoft-com:office:word" xmlns:w="http://schemas.openxmlformats.org/wordprocessingml/2006/main" xmlns:w14="http://schemas.microsoft.com/office/word/2010/wordml" xmlns:w15="http://schemas.microsoft.com/office/word/2012/wordml" xmlns:w16cex="http://schemas.microsoft.com/office/word/2018/wordml/cex" xmlns:w16cid="http://schemas.microsoft.com/office/word/2016/wordml/cid" xmlns:w16="http://schemas.microsoft.com/office/word/2018/wordml" xmlns:w16du="http://schemas.microsoft.com/office/word/2023/wordml/word16du" xmlns:w16sdtdh="http://schemas.microsoft.com/office/word/2020/wordml/sdtdatahash" xmlns:w16se="http://schemas.microsoft.com/office/word/2015/wordml/symex" xmlns:wpg="http://schemas.microsoft.com/office/word/2010/wordprocessingGroup" xmlns:wpi="http://schemas.microsoft.com/office/word/2010/wordprocessingInk" xmlns:wne="http://schemas.microsoft.com/office/word/2006/wordml" xmlns:wps="http://schemas.microsoft.com/office/word/2010/wordprocessingShape" mc:Ignorable="w14 w15 w16se w16cid w16 w16cex w16sdtdh w16du wp14">
   <w:abstractNum w:abstractNumId="0" w15:restartNumberingAfterBreak="0">
     <w:nsid w:val="08926788"/>
     <w:multiLevelType w:val="multilevel"/>
@@ -2312,7 +2415,7 @@
 </file>
 
 <file path=word/styles.xml><?xml version="1.0" encoding="utf-8"?>
-<w:styles xmlns:mc="http://schemas.openxmlformats.org/markup-compatibility/2006" xmlns:r="http://schemas.openxmlformats.org/officeDocument/2006/relationships" xmlns:w="http://schemas.openxmlformats.org/wordprocessingml/2006/main" xmlns:w14="http://schemas.microsoft.com/office/word/2010/wordml" xmlns:w15="http://schemas.microsoft.com/office/word/2012/wordml" xmlns:w16cex="http://schemas.microsoft.com/office/word/2018/wordml/cex" xmlns:w16cid="http://schemas.microsoft.com/office/word/2016/wordml/cid" xmlns:w16="http://schemas.microsoft.com/office/word/2018/wordml" xmlns:w16sdtdh="http://schemas.microsoft.com/office/word/2020/wordml/sdtdatahash" xmlns:w16se="http://schemas.microsoft.com/office/word/2015/wordml/symex" mc:Ignorable="w14 w15 w16se w16cid w16 w16cex w16sdtdh">
+<w:styles xmlns:mc="http://schemas.openxmlformats.org/markup-compatibility/2006" xmlns:r="http://schemas.openxmlformats.org/officeDocument/2006/relationships" xmlns:w="http://schemas.openxmlformats.org/wordprocessingml/2006/main" xmlns:w14="http://schemas.microsoft.com/office/word/2010/wordml" xmlns:w15="http://schemas.microsoft.com/office/word/2012/wordml" xmlns:w16cex="http://schemas.microsoft.com/office/word/2018/wordml/cex" xmlns:w16cid="http://schemas.microsoft.com/office/word/2016/wordml/cid" xmlns:w16="http://schemas.microsoft.com/office/word/2018/wordml" xmlns:w16du="http://schemas.microsoft.com/office/word/2023/wordml/word16du" xmlns:w16sdtdh="http://schemas.microsoft.com/office/word/2020/wordml/sdtdatahash" xmlns:w16se="http://schemas.microsoft.com/office/word/2015/wordml/symex" mc:Ignorable="w14 w15 w16se w16cid w16 w16cex w16sdtdh w16du">
   <w:docDefaults>
     <w:rPrDefault>
       <w:rPr>

</xml_diff>